<commit_message>
Day-5 notes on inomatics intership
</commit_message>
<xml_diff>
--- a/day-4 DS internship.docx
+++ b/day-4 DS internship.docx
@@ -23,6 +23,7 @@
       </w:pPr>
       <w:r>
         <w:rPr>
+          <w:noProof/>
           <w:lang w:val="en-US"/>
         </w:rPr>
         <w:drawing>
@@ -115,6 +116,7 @@
       </w:pPr>
       <w:r>
         <w:rPr>
+          <w:noProof/>
           <w:lang w:val="en-US"/>
         </w:rPr>
         <w:drawing>
@@ -175,6 +177,7 @@
       </w:pPr>
       <w:r>
         <w:rPr>
+          <w:noProof/>
           <w:lang w:val="en-US"/>
         </w:rPr>
         <w:drawing>
@@ -222,6 +225,7 @@
       </w:pPr>
       <w:r>
         <w:rPr>
+          <w:noProof/>
           <w:lang w:val="en-US"/>
         </w:rPr>
         <w:drawing>
@@ -269,6 +273,7 @@
       </w:pPr>
       <w:r>
         <w:rPr>
+          <w:noProof/>
           <w:lang w:val="en-US"/>
         </w:rPr>
         <w:lastRenderedPageBreak/>
@@ -307,6 +312,19 @@
             </a:graphic>
           </wp:inline>
         </w:drawing>
+      </w:r>
+    </w:p>
+    <w:p>
+      <w:pPr>
+        <w:rPr>
+          <w:lang w:val="en-US"/>
+        </w:rPr>
+      </w:pPr>
+      <w:r>
+        <w:rPr>
+          <w:lang w:val="en-US"/>
+        </w:rPr>
+        <w:t>Grab filename with score and sort desc, grab data with condition score === 8.0, group by file name</w:t>
       </w:r>
     </w:p>
     <w:p>

</xml_diff>